<commit_message>
adding last models that must be done
also added a lot to asset spreadsheet
</commit_message>
<xml_diff>
--- a/Documents/Deers Forest information document.docx
+++ b/Documents/Deers Forest information document.docx
@@ -1,6 +1,6 @@
 
 <file path=word/document.xml><?xml version="1.0" encoding="utf-8"?>
-<w:document xmlns:wpc="http://schemas.microsoft.com/office/word/2010/wordprocessingCanvas" xmlns:cx="http://schemas.microsoft.com/office/drawing/2014/chartex" xmlns:cx1="http://schemas.microsoft.com/office/drawing/2015/9/8/chartex" xmlns:cx2="http://schemas.microsoft.com/office/drawing/2015/10/21/chartex" xmlns:cx3="http://schemas.microsoft.com/office/drawing/2016/5/9/chartex" xmlns:cx4="http://schemas.microsoft.com/office/drawing/2016/5/10/chartex" xmlns:cx5="http://schemas.microsoft.com/office/drawing/2016/5/11/chartex" xmlns:cx6="http://schemas.microsoft.com/office/drawing/2016/5/12/chartex" xmlns:cx7="http://schemas.microsoft.com/office/drawing/2016/5/13/chartex" xmlns:cx8="http://schemas.microsoft.com/office/drawing/2016/5/14/chartex" xmlns:mc="http://schemas.openxmlformats.org/markup-compatibility/2006" xmlns:aink="http://schemas.microsoft.com/office/drawing/2016/ink" xmlns:am3d="http://schemas.microsoft.com/office/drawing/2017/model3d" xmlns:o="urn:schemas-microsoft-com:office:office" xmlns:r="http://schemas.openxmlformats.org/officeDocument/2006/relationships" xmlns:m="http://schemas.openxmlformats.org/officeDocument/2006/math" xmlns:v="urn:schemas-microsoft-com:vml" xmlns:wp14="http://schemas.microsoft.com/office/word/2010/wordprocessingDrawing" xmlns:wp="http://schemas.openxmlformats.org/drawingml/2006/wordprocessingDrawing" xmlns:w10="urn:schemas-microsoft-com:office:word" xmlns:w="http://schemas.openxmlformats.org/wordprocessingml/2006/main" xmlns:w14="http://schemas.microsoft.com/office/word/2010/wordml" xmlns:w15="http://schemas.microsoft.com/office/word/2012/wordml" xmlns:w16cex="http://schemas.microsoft.com/office/word/2018/wordml/cex" xmlns:w16cid="http://schemas.microsoft.com/office/word/2016/wordml/cid" xmlns:w16="http://schemas.microsoft.com/office/word/2018/wordml" xmlns:w16se="http://schemas.microsoft.com/office/word/2015/wordml/symex" xmlns:wpg="http://schemas.microsoft.com/office/word/2010/wordprocessingGroup" xmlns:wpi="http://schemas.microsoft.com/office/word/2010/wordprocessingInk" xmlns:wne="http://schemas.microsoft.com/office/word/2006/wordml" xmlns:wps="http://schemas.microsoft.com/office/word/2010/wordprocessingShape" mc:Ignorable="w14 w15 w16se w16cid w16 w16cex wp14">
+<w:document xmlns:wpc="http://schemas.microsoft.com/office/word/2010/wordprocessingCanvas" xmlns:cx="http://schemas.microsoft.com/office/drawing/2014/chartex" xmlns:cx1="http://schemas.microsoft.com/office/drawing/2015/9/8/chartex" xmlns:cx2="http://schemas.microsoft.com/office/drawing/2015/10/21/chartex" xmlns:cx3="http://schemas.microsoft.com/office/drawing/2016/5/9/chartex" xmlns:cx4="http://schemas.microsoft.com/office/drawing/2016/5/10/chartex" xmlns:cx5="http://schemas.microsoft.com/office/drawing/2016/5/11/chartex" xmlns:cx6="http://schemas.microsoft.com/office/drawing/2016/5/12/chartex" xmlns:cx7="http://schemas.microsoft.com/office/drawing/2016/5/13/chartex" xmlns:cx8="http://schemas.microsoft.com/office/drawing/2016/5/14/chartex" xmlns:mc="http://schemas.openxmlformats.org/markup-compatibility/2006" xmlns:aink="http://schemas.microsoft.com/office/drawing/2016/ink" xmlns:am3d="http://schemas.microsoft.com/office/drawing/2017/model3d" xmlns:o="urn:schemas-microsoft-com:office:office" xmlns:r="http://schemas.openxmlformats.org/officeDocument/2006/relationships" xmlns:m="http://schemas.openxmlformats.org/officeDocument/2006/math" xmlns:v="urn:schemas-microsoft-com:vml" xmlns:wp14="http://schemas.microsoft.com/office/word/2010/wordprocessingDrawing" xmlns:wp="http://schemas.openxmlformats.org/drawingml/2006/wordprocessingDrawing" xmlns:w10="urn:schemas-microsoft-com:office:word" xmlns:w="http://schemas.openxmlformats.org/wordprocessingml/2006/main" xmlns:w14="http://schemas.microsoft.com/office/word/2010/wordml" xmlns:w15="http://schemas.microsoft.com/office/word/2012/wordml" xmlns:w16cex="http://schemas.microsoft.com/office/word/2018/wordml/cex" xmlns:w16cid="http://schemas.microsoft.com/office/word/2016/wordml/cid" xmlns:w16="http://schemas.microsoft.com/office/word/2018/wordml" xmlns:w16sdtdh="http://schemas.microsoft.com/office/word/2020/wordml/sdtdatahash" xmlns:w16se="http://schemas.microsoft.com/office/word/2015/wordml/symex" xmlns:wpg="http://schemas.microsoft.com/office/word/2010/wordprocessingGroup" xmlns:wpi="http://schemas.microsoft.com/office/word/2010/wordprocessingInk" xmlns:wne="http://schemas.microsoft.com/office/word/2006/wordml" xmlns:wps="http://schemas.microsoft.com/office/word/2010/wordprocessingShape" mc:Ignorable="w14 w15 w16se w16cid w16 w16cex w16sdtdh wp14">
   <w:background w:color="FFFFFF"/>
   <w:body>
     <w:p/>
@@ -60,7 +60,7 @@
           <w:sz w:val="52"/>
           <w:szCs w:val="52"/>
         </w:rPr>
-        <w:t>Awesome Title</w:t>
+        <w:t>Deer’s Forest</w:t>
       </w:r>
     </w:p>
     <w:p/>
@@ -2190,7 +2190,6 @@
       <w:pPr>
         <w:pStyle w:val="NotesToBeDeleted"/>
       </w:pPr>
-      <w:proofErr w:type="gramStart"/>
       <w:r>
         <w:t>Larg</w:t>
       </w:r>
@@ -2198,11 +2197,7 @@
         <w:t>e</w:t>
       </w:r>
       <w:r>
-        <w:t xml:space="preserve"> clearing,</w:t>
-      </w:r>
-      <w:proofErr w:type="gramEnd"/>
-      <w:r>
-        <w:t xml:space="preserve"> blocked off by large trees and nature. </w:t>
+        <w:t xml:space="preserve"> clearing, blocked off by large trees and nature. </w:t>
       </w:r>
     </w:p>
     <w:p>
@@ -2960,13 +2955,8 @@
         <w:t xml:space="preserve">Refer to the </w:t>
       </w:r>
       <w:r>
-        <w:t xml:space="preserve">Mood Boards and 2D level Design </w:t>
-      </w:r>
-      <w:proofErr w:type="gramStart"/>
-      <w:r>
-        <w:t>maps</w:t>
-      </w:r>
-      <w:proofErr w:type="gramEnd"/>
+        <w:t>Mood Boards and 2D level Design maps</w:t>
+      </w:r>
     </w:p>
     <w:p>
       <w:pPr>
@@ -3275,15 +3265,7 @@
         <w:pStyle w:val="NotesToBeDeleted"/>
       </w:pPr>
       <w:r>
-        <w:t>&lt;</w:t>
-      </w:r>
-      <w:proofErr w:type="gramStart"/>
-      <w:r>
-        <w:t>Color ,mood</w:t>
-      </w:r>
-      <w:proofErr w:type="gramEnd"/>
-      <w:r>
-        <w:t>, Signposting, Narrative &gt;</w:t>
+        <w:t>&lt;Color ,mood, Signposting, Narrative &gt;</w:t>
       </w:r>
     </w:p>
     <w:p>
@@ -3295,13 +3277,8 @@
         </w:numPr>
       </w:pPr>
       <w:r>
-        <w:t xml:space="preserve">Purples and red colors, dulled and </w:t>
-      </w:r>
-      <w:proofErr w:type="gramStart"/>
-      <w:r>
-        <w:t>moody</w:t>
-      </w:r>
-      <w:proofErr w:type="gramEnd"/>
+        <w:t>Purples and red colors, dulled and moody</w:t>
+      </w:r>
     </w:p>
     <w:p>
       <w:pPr>
@@ -3591,17 +3568,8 @@
           <w:rFonts w:cs="Calibri"/>
           <w:color w:val="000000"/>
         </w:rPr>
-        <w:t xml:space="preserve">particle effects and why they are </w:t>
-      </w:r>
-      <w:proofErr w:type="gramStart"/>
-      <w:r>
-        <w:rPr>
-          <w:rFonts w:cs="Calibri"/>
-          <w:color w:val="000000"/>
-        </w:rPr>
-        <w:t>used</w:t>
-      </w:r>
-      <w:proofErr w:type="gramEnd"/>
+        <w:t>particle effects and why they are used</w:t>
+      </w:r>
     </w:p>
     <w:p>
       <w:pPr>
@@ -3864,15 +3832,7 @@
             </w:pPr>
             <w:ins w:id="35" w:author="Ruby Andreatta" w:date="2021-04-07T16:35:00Z">
               <w:r>
-                <w:t xml:space="preserve">The waterfall </w:t>
-              </w:r>
-              <w:proofErr w:type="gramStart"/>
-              <w:r>
-                <w:t>falls down</w:t>
-              </w:r>
-              <w:proofErr w:type="gramEnd"/>
-              <w:r>
-                <w:t xml:space="preserve"> into a part of the land that has been built up to make the illusion of it being a pool of water.</w:t>
+                <w:t>The waterfall falls down into a part of the land that has been built up to make the illusion of it being a pool of water.</w:t>
               </w:r>
             </w:ins>
           </w:p>
@@ -4182,7 +4142,7 @@
 </file>
 
 <file path=word/endnotes.xml><?xml version="1.0" encoding="utf-8"?>
-<w:endnotes xmlns:wpc="http://schemas.microsoft.com/office/word/2010/wordprocessingCanvas" xmlns:cx="http://schemas.microsoft.com/office/drawing/2014/chartex" xmlns:cx1="http://schemas.microsoft.com/office/drawing/2015/9/8/chartex" xmlns:cx2="http://schemas.microsoft.com/office/drawing/2015/10/21/chartex" xmlns:cx3="http://schemas.microsoft.com/office/drawing/2016/5/9/chartex" xmlns:cx4="http://schemas.microsoft.com/office/drawing/2016/5/10/chartex" xmlns:cx5="http://schemas.microsoft.com/office/drawing/2016/5/11/chartex" xmlns:cx6="http://schemas.microsoft.com/office/drawing/2016/5/12/chartex" xmlns:cx7="http://schemas.microsoft.com/office/drawing/2016/5/13/chartex" xmlns:cx8="http://schemas.microsoft.com/office/drawing/2016/5/14/chartex" xmlns:mc="http://schemas.openxmlformats.org/markup-compatibility/2006" xmlns:aink="http://schemas.microsoft.com/office/drawing/2016/ink" xmlns:am3d="http://schemas.microsoft.com/office/drawing/2017/model3d" xmlns:o="urn:schemas-microsoft-com:office:office" xmlns:r="http://schemas.openxmlformats.org/officeDocument/2006/relationships" xmlns:m="http://schemas.openxmlformats.org/officeDocument/2006/math" xmlns:v="urn:schemas-microsoft-com:vml" xmlns:wp14="http://schemas.microsoft.com/office/word/2010/wordprocessingDrawing" xmlns:wp="http://schemas.openxmlformats.org/drawingml/2006/wordprocessingDrawing" xmlns:w10="urn:schemas-microsoft-com:office:word" xmlns:w="http://schemas.openxmlformats.org/wordprocessingml/2006/main" xmlns:w14="http://schemas.microsoft.com/office/word/2010/wordml" xmlns:w15="http://schemas.microsoft.com/office/word/2012/wordml" xmlns:w16cex="http://schemas.microsoft.com/office/word/2018/wordml/cex" xmlns:w16cid="http://schemas.microsoft.com/office/word/2016/wordml/cid" xmlns:w16="http://schemas.microsoft.com/office/word/2018/wordml" xmlns:w16se="http://schemas.microsoft.com/office/word/2015/wordml/symex" xmlns:wpg="http://schemas.microsoft.com/office/word/2010/wordprocessingGroup" xmlns:wpi="http://schemas.microsoft.com/office/word/2010/wordprocessingInk" xmlns:wne="http://schemas.microsoft.com/office/word/2006/wordml" xmlns:wps="http://schemas.microsoft.com/office/word/2010/wordprocessingShape" mc:Ignorable="w14 w15 w16se w16cid w16 w16cex wp14">
+<w:endnotes xmlns:wpc="http://schemas.microsoft.com/office/word/2010/wordprocessingCanvas" xmlns:cx="http://schemas.microsoft.com/office/drawing/2014/chartex" xmlns:cx1="http://schemas.microsoft.com/office/drawing/2015/9/8/chartex" xmlns:cx2="http://schemas.microsoft.com/office/drawing/2015/10/21/chartex" xmlns:cx3="http://schemas.microsoft.com/office/drawing/2016/5/9/chartex" xmlns:cx4="http://schemas.microsoft.com/office/drawing/2016/5/10/chartex" xmlns:cx5="http://schemas.microsoft.com/office/drawing/2016/5/11/chartex" xmlns:cx6="http://schemas.microsoft.com/office/drawing/2016/5/12/chartex" xmlns:cx7="http://schemas.microsoft.com/office/drawing/2016/5/13/chartex" xmlns:cx8="http://schemas.microsoft.com/office/drawing/2016/5/14/chartex" xmlns:mc="http://schemas.openxmlformats.org/markup-compatibility/2006" xmlns:aink="http://schemas.microsoft.com/office/drawing/2016/ink" xmlns:am3d="http://schemas.microsoft.com/office/drawing/2017/model3d" xmlns:o="urn:schemas-microsoft-com:office:office" xmlns:r="http://schemas.openxmlformats.org/officeDocument/2006/relationships" xmlns:m="http://schemas.openxmlformats.org/officeDocument/2006/math" xmlns:v="urn:schemas-microsoft-com:vml" xmlns:wp14="http://schemas.microsoft.com/office/word/2010/wordprocessingDrawing" xmlns:wp="http://schemas.openxmlformats.org/drawingml/2006/wordprocessingDrawing" xmlns:w10="urn:schemas-microsoft-com:office:word" xmlns:w="http://schemas.openxmlformats.org/wordprocessingml/2006/main" xmlns:w14="http://schemas.microsoft.com/office/word/2010/wordml" xmlns:w15="http://schemas.microsoft.com/office/word/2012/wordml" xmlns:w16cex="http://schemas.microsoft.com/office/word/2018/wordml/cex" xmlns:w16cid="http://schemas.microsoft.com/office/word/2016/wordml/cid" xmlns:w16="http://schemas.microsoft.com/office/word/2018/wordml" xmlns:w16sdtdh="http://schemas.microsoft.com/office/word/2020/wordml/sdtdatahash" xmlns:w16se="http://schemas.microsoft.com/office/word/2015/wordml/symex" xmlns:wpg="http://schemas.microsoft.com/office/word/2010/wordprocessingGroup" xmlns:wpi="http://schemas.microsoft.com/office/word/2010/wordprocessingInk" xmlns:wne="http://schemas.microsoft.com/office/word/2006/wordml" xmlns:wps="http://schemas.microsoft.com/office/word/2010/wordprocessingShape" mc:Ignorable="w14 w15 w16se w16cid w16 w16cex w16sdtdh wp14">
   <w:endnote w:type="separator" w:id="-1">
     <w:p>
       <w:r>
@@ -4204,7 +4164,7 @@
 </file>
 
 <file path=word/footer1.xml><?xml version="1.0" encoding="utf-8"?>
-<w:ftr xmlns:wpc="http://schemas.microsoft.com/office/word/2010/wordprocessingCanvas" xmlns:cx="http://schemas.microsoft.com/office/drawing/2014/chartex" xmlns:cx1="http://schemas.microsoft.com/office/drawing/2015/9/8/chartex" xmlns:cx2="http://schemas.microsoft.com/office/drawing/2015/10/21/chartex" xmlns:cx3="http://schemas.microsoft.com/office/drawing/2016/5/9/chartex" xmlns:cx4="http://schemas.microsoft.com/office/drawing/2016/5/10/chartex" xmlns:cx5="http://schemas.microsoft.com/office/drawing/2016/5/11/chartex" xmlns:cx6="http://schemas.microsoft.com/office/drawing/2016/5/12/chartex" xmlns:cx7="http://schemas.microsoft.com/office/drawing/2016/5/13/chartex" xmlns:cx8="http://schemas.microsoft.com/office/drawing/2016/5/14/chartex" xmlns:mc="http://schemas.openxmlformats.org/markup-compatibility/2006" xmlns:aink="http://schemas.microsoft.com/office/drawing/2016/ink" xmlns:am3d="http://schemas.microsoft.com/office/drawing/2017/model3d" xmlns:o="urn:schemas-microsoft-com:office:office" xmlns:r="http://schemas.openxmlformats.org/officeDocument/2006/relationships" xmlns:m="http://schemas.openxmlformats.org/officeDocument/2006/math" xmlns:v="urn:schemas-microsoft-com:vml" xmlns:wp14="http://schemas.microsoft.com/office/word/2010/wordprocessingDrawing" xmlns:wp="http://schemas.openxmlformats.org/drawingml/2006/wordprocessingDrawing" xmlns:w10="urn:schemas-microsoft-com:office:word" xmlns:w="http://schemas.openxmlformats.org/wordprocessingml/2006/main" xmlns:w14="http://schemas.microsoft.com/office/word/2010/wordml" xmlns:w15="http://schemas.microsoft.com/office/word/2012/wordml" xmlns:w16cex="http://schemas.microsoft.com/office/word/2018/wordml/cex" xmlns:w16cid="http://schemas.microsoft.com/office/word/2016/wordml/cid" xmlns:w16="http://schemas.microsoft.com/office/word/2018/wordml" xmlns:w16se="http://schemas.microsoft.com/office/word/2015/wordml/symex" xmlns:wpg="http://schemas.microsoft.com/office/word/2010/wordprocessingGroup" xmlns:wpi="http://schemas.microsoft.com/office/word/2010/wordprocessingInk" xmlns:wne="http://schemas.microsoft.com/office/word/2006/wordml" xmlns:wps="http://schemas.microsoft.com/office/word/2010/wordprocessingShape" mc:Ignorable="w14 w15 w16se w16cid w16 w16cex wp14">
+<w:ftr xmlns:wpc="http://schemas.microsoft.com/office/word/2010/wordprocessingCanvas" xmlns:cx="http://schemas.microsoft.com/office/drawing/2014/chartex" xmlns:cx1="http://schemas.microsoft.com/office/drawing/2015/9/8/chartex" xmlns:cx2="http://schemas.microsoft.com/office/drawing/2015/10/21/chartex" xmlns:cx3="http://schemas.microsoft.com/office/drawing/2016/5/9/chartex" xmlns:cx4="http://schemas.microsoft.com/office/drawing/2016/5/10/chartex" xmlns:cx5="http://schemas.microsoft.com/office/drawing/2016/5/11/chartex" xmlns:cx6="http://schemas.microsoft.com/office/drawing/2016/5/12/chartex" xmlns:cx7="http://schemas.microsoft.com/office/drawing/2016/5/13/chartex" xmlns:cx8="http://schemas.microsoft.com/office/drawing/2016/5/14/chartex" xmlns:mc="http://schemas.openxmlformats.org/markup-compatibility/2006" xmlns:aink="http://schemas.microsoft.com/office/drawing/2016/ink" xmlns:am3d="http://schemas.microsoft.com/office/drawing/2017/model3d" xmlns:o="urn:schemas-microsoft-com:office:office" xmlns:r="http://schemas.openxmlformats.org/officeDocument/2006/relationships" xmlns:m="http://schemas.openxmlformats.org/officeDocument/2006/math" xmlns:v="urn:schemas-microsoft-com:vml" xmlns:wp14="http://schemas.microsoft.com/office/word/2010/wordprocessingDrawing" xmlns:wp="http://schemas.openxmlformats.org/drawingml/2006/wordprocessingDrawing" xmlns:w10="urn:schemas-microsoft-com:office:word" xmlns:w="http://schemas.openxmlformats.org/wordprocessingml/2006/main" xmlns:w14="http://schemas.microsoft.com/office/word/2010/wordml" xmlns:w15="http://schemas.microsoft.com/office/word/2012/wordml" xmlns:w16cex="http://schemas.microsoft.com/office/word/2018/wordml/cex" xmlns:w16cid="http://schemas.microsoft.com/office/word/2016/wordml/cid" xmlns:w16="http://schemas.microsoft.com/office/word/2018/wordml" xmlns:w16sdtdh="http://schemas.microsoft.com/office/word/2020/wordml/sdtdatahash" xmlns:w16se="http://schemas.microsoft.com/office/word/2015/wordml/symex" xmlns:wpg="http://schemas.microsoft.com/office/word/2010/wordprocessingGroup" xmlns:wpi="http://schemas.microsoft.com/office/word/2010/wordprocessingInk" xmlns:wne="http://schemas.microsoft.com/office/word/2006/wordml" xmlns:wps="http://schemas.microsoft.com/office/word/2010/wordprocessingShape" mc:Ignorable="w14 w15 w16se w16cid w16 w16cex w16sdtdh wp14">
   <w:p>
     <w:pPr>
       <w:pStyle w:val="Footer"/>
@@ -4354,7 +4314,7 @@
       <w:rPr>
         <w:noProof/>
       </w:rPr>
-      <w:t>4/19/2021</w:t>
+      <w:t>5/9/2021</w:t>
     </w:r>
     <w:r>
       <w:fldChar w:fldCharType="end"/>
@@ -4364,7 +4324,7 @@
 </file>
 
 <file path=word/footnotes.xml><?xml version="1.0" encoding="utf-8"?>
-<w:footnotes xmlns:wpc="http://schemas.microsoft.com/office/word/2010/wordprocessingCanvas" xmlns:cx="http://schemas.microsoft.com/office/drawing/2014/chartex" xmlns:cx1="http://schemas.microsoft.com/office/drawing/2015/9/8/chartex" xmlns:cx2="http://schemas.microsoft.com/office/drawing/2015/10/21/chartex" xmlns:cx3="http://schemas.microsoft.com/office/drawing/2016/5/9/chartex" xmlns:cx4="http://schemas.microsoft.com/office/drawing/2016/5/10/chartex" xmlns:cx5="http://schemas.microsoft.com/office/drawing/2016/5/11/chartex" xmlns:cx6="http://schemas.microsoft.com/office/drawing/2016/5/12/chartex" xmlns:cx7="http://schemas.microsoft.com/office/drawing/2016/5/13/chartex" xmlns:cx8="http://schemas.microsoft.com/office/drawing/2016/5/14/chartex" xmlns:mc="http://schemas.openxmlformats.org/markup-compatibility/2006" xmlns:aink="http://schemas.microsoft.com/office/drawing/2016/ink" xmlns:am3d="http://schemas.microsoft.com/office/drawing/2017/model3d" xmlns:o="urn:schemas-microsoft-com:office:office" xmlns:r="http://schemas.openxmlformats.org/officeDocument/2006/relationships" xmlns:m="http://schemas.openxmlformats.org/officeDocument/2006/math" xmlns:v="urn:schemas-microsoft-com:vml" xmlns:wp14="http://schemas.microsoft.com/office/word/2010/wordprocessingDrawing" xmlns:wp="http://schemas.openxmlformats.org/drawingml/2006/wordprocessingDrawing" xmlns:w10="urn:schemas-microsoft-com:office:word" xmlns:w="http://schemas.openxmlformats.org/wordprocessingml/2006/main" xmlns:w14="http://schemas.microsoft.com/office/word/2010/wordml" xmlns:w15="http://schemas.microsoft.com/office/word/2012/wordml" xmlns:w16cex="http://schemas.microsoft.com/office/word/2018/wordml/cex" xmlns:w16cid="http://schemas.microsoft.com/office/word/2016/wordml/cid" xmlns:w16="http://schemas.microsoft.com/office/word/2018/wordml" xmlns:w16se="http://schemas.microsoft.com/office/word/2015/wordml/symex" xmlns:wpg="http://schemas.microsoft.com/office/word/2010/wordprocessingGroup" xmlns:wpi="http://schemas.microsoft.com/office/word/2010/wordprocessingInk" xmlns:wne="http://schemas.microsoft.com/office/word/2006/wordml" xmlns:wps="http://schemas.microsoft.com/office/word/2010/wordprocessingShape" mc:Ignorable="w14 w15 w16se w16cid w16 w16cex wp14">
+<w:footnotes xmlns:wpc="http://schemas.microsoft.com/office/word/2010/wordprocessingCanvas" xmlns:cx="http://schemas.microsoft.com/office/drawing/2014/chartex" xmlns:cx1="http://schemas.microsoft.com/office/drawing/2015/9/8/chartex" xmlns:cx2="http://schemas.microsoft.com/office/drawing/2015/10/21/chartex" xmlns:cx3="http://schemas.microsoft.com/office/drawing/2016/5/9/chartex" xmlns:cx4="http://schemas.microsoft.com/office/drawing/2016/5/10/chartex" xmlns:cx5="http://schemas.microsoft.com/office/drawing/2016/5/11/chartex" xmlns:cx6="http://schemas.microsoft.com/office/drawing/2016/5/12/chartex" xmlns:cx7="http://schemas.microsoft.com/office/drawing/2016/5/13/chartex" xmlns:cx8="http://schemas.microsoft.com/office/drawing/2016/5/14/chartex" xmlns:mc="http://schemas.openxmlformats.org/markup-compatibility/2006" xmlns:aink="http://schemas.microsoft.com/office/drawing/2016/ink" xmlns:am3d="http://schemas.microsoft.com/office/drawing/2017/model3d" xmlns:o="urn:schemas-microsoft-com:office:office" xmlns:r="http://schemas.openxmlformats.org/officeDocument/2006/relationships" xmlns:m="http://schemas.openxmlformats.org/officeDocument/2006/math" xmlns:v="urn:schemas-microsoft-com:vml" xmlns:wp14="http://schemas.microsoft.com/office/word/2010/wordprocessingDrawing" xmlns:wp="http://schemas.openxmlformats.org/drawingml/2006/wordprocessingDrawing" xmlns:w10="urn:schemas-microsoft-com:office:word" xmlns:w="http://schemas.openxmlformats.org/wordprocessingml/2006/main" xmlns:w14="http://schemas.microsoft.com/office/word/2010/wordml" xmlns:w15="http://schemas.microsoft.com/office/word/2012/wordml" xmlns:w16cex="http://schemas.microsoft.com/office/word/2018/wordml/cex" xmlns:w16cid="http://schemas.microsoft.com/office/word/2016/wordml/cid" xmlns:w16="http://schemas.microsoft.com/office/word/2018/wordml" xmlns:w16sdtdh="http://schemas.microsoft.com/office/word/2020/wordml/sdtdatahash" xmlns:w16se="http://schemas.microsoft.com/office/word/2015/wordml/symex" xmlns:wpg="http://schemas.microsoft.com/office/word/2010/wordprocessingGroup" xmlns:wpi="http://schemas.microsoft.com/office/word/2010/wordprocessingInk" xmlns:wne="http://schemas.microsoft.com/office/word/2006/wordml" xmlns:wps="http://schemas.microsoft.com/office/word/2010/wordprocessingShape" mc:Ignorable="w14 w15 w16se w16cid w16 w16cex w16sdtdh wp14">
   <w:footnote w:type="separator" w:id="-1">
     <w:p>
       <w:r>
@@ -4386,7 +4346,7 @@
 </file>
 
 <file path=word/header1.xml><?xml version="1.0" encoding="utf-8"?>
-<w:hdr xmlns:wpc="http://schemas.microsoft.com/office/word/2010/wordprocessingCanvas" xmlns:cx="http://schemas.microsoft.com/office/drawing/2014/chartex" xmlns:cx1="http://schemas.microsoft.com/office/drawing/2015/9/8/chartex" xmlns:cx2="http://schemas.microsoft.com/office/drawing/2015/10/21/chartex" xmlns:cx3="http://schemas.microsoft.com/office/drawing/2016/5/9/chartex" xmlns:cx4="http://schemas.microsoft.com/office/drawing/2016/5/10/chartex" xmlns:cx5="http://schemas.microsoft.com/office/drawing/2016/5/11/chartex" xmlns:cx6="http://schemas.microsoft.com/office/drawing/2016/5/12/chartex" xmlns:cx7="http://schemas.microsoft.com/office/drawing/2016/5/13/chartex" xmlns:cx8="http://schemas.microsoft.com/office/drawing/2016/5/14/chartex" xmlns:mc="http://schemas.openxmlformats.org/markup-compatibility/2006" xmlns:aink="http://schemas.microsoft.com/office/drawing/2016/ink" xmlns:am3d="http://schemas.microsoft.com/office/drawing/2017/model3d" xmlns:o="urn:schemas-microsoft-com:office:office" xmlns:r="http://schemas.openxmlformats.org/officeDocument/2006/relationships" xmlns:m="http://schemas.openxmlformats.org/officeDocument/2006/math" xmlns:v="urn:schemas-microsoft-com:vml" xmlns:wp14="http://schemas.microsoft.com/office/word/2010/wordprocessingDrawing" xmlns:wp="http://schemas.openxmlformats.org/drawingml/2006/wordprocessingDrawing" xmlns:w10="urn:schemas-microsoft-com:office:word" xmlns:w="http://schemas.openxmlformats.org/wordprocessingml/2006/main" xmlns:w14="http://schemas.microsoft.com/office/word/2010/wordml" xmlns:w15="http://schemas.microsoft.com/office/word/2012/wordml" xmlns:w16cex="http://schemas.microsoft.com/office/word/2018/wordml/cex" xmlns:w16cid="http://schemas.microsoft.com/office/word/2016/wordml/cid" xmlns:w16="http://schemas.microsoft.com/office/word/2018/wordml" xmlns:w16se="http://schemas.microsoft.com/office/word/2015/wordml/symex" xmlns:wpg="http://schemas.microsoft.com/office/word/2010/wordprocessingGroup" xmlns:wpi="http://schemas.microsoft.com/office/word/2010/wordprocessingInk" xmlns:wne="http://schemas.microsoft.com/office/word/2006/wordml" xmlns:wps="http://schemas.microsoft.com/office/word/2010/wordprocessingShape" mc:Ignorable="w14 w15 w16se w16cid w16 w16cex wp14">
+<w:hdr xmlns:wpc="http://schemas.microsoft.com/office/word/2010/wordprocessingCanvas" xmlns:cx="http://schemas.microsoft.com/office/drawing/2014/chartex" xmlns:cx1="http://schemas.microsoft.com/office/drawing/2015/9/8/chartex" xmlns:cx2="http://schemas.microsoft.com/office/drawing/2015/10/21/chartex" xmlns:cx3="http://schemas.microsoft.com/office/drawing/2016/5/9/chartex" xmlns:cx4="http://schemas.microsoft.com/office/drawing/2016/5/10/chartex" xmlns:cx5="http://schemas.microsoft.com/office/drawing/2016/5/11/chartex" xmlns:cx6="http://schemas.microsoft.com/office/drawing/2016/5/12/chartex" xmlns:cx7="http://schemas.microsoft.com/office/drawing/2016/5/13/chartex" xmlns:cx8="http://schemas.microsoft.com/office/drawing/2016/5/14/chartex" xmlns:mc="http://schemas.openxmlformats.org/markup-compatibility/2006" xmlns:aink="http://schemas.microsoft.com/office/drawing/2016/ink" xmlns:am3d="http://schemas.microsoft.com/office/drawing/2017/model3d" xmlns:o="urn:schemas-microsoft-com:office:office" xmlns:r="http://schemas.openxmlformats.org/officeDocument/2006/relationships" xmlns:m="http://schemas.openxmlformats.org/officeDocument/2006/math" xmlns:v="urn:schemas-microsoft-com:vml" xmlns:wp14="http://schemas.microsoft.com/office/word/2010/wordprocessingDrawing" xmlns:wp="http://schemas.openxmlformats.org/drawingml/2006/wordprocessingDrawing" xmlns:w10="urn:schemas-microsoft-com:office:word" xmlns:w="http://schemas.openxmlformats.org/wordprocessingml/2006/main" xmlns:w14="http://schemas.microsoft.com/office/word/2010/wordml" xmlns:w15="http://schemas.microsoft.com/office/word/2012/wordml" xmlns:w16cex="http://schemas.microsoft.com/office/word/2018/wordml/cex" xmlns:w16cid="http://schemas.microsoft.com/office/word/2016/wordml/cid" xmlns:w16="http://schemas.microsoft.com/office/word/2018/wordml" xmlns:w16sdtdh="http://schemas.microsoft.com/office/word/2020/wordml/sdtdatahash" xmlns:w16se="http://schemas.microsoft.com/office/word/2015/wordml/symex" xmlns:wpg="http://schemas.microsoft.com/office/word/2010/wordprocessingGroup" xmlns:wpi="http://schemas.microsoft.com/office/word/2010/wordprocessingInk" xmlns:wne="http://schemas.microsoft.com/office/word/2006/wordml" xmlns:wps="http://schemas.microsoft.com/office/word/2010/wordprocessingShape" mc:Ignorable="w14 w15 w16se w16cid w16 w16cex w16sdtdh wp14">
   <w:p>
     <w:pPr>
       <w:tabs>
@@ -4405,7 +4365,7 @@
 </file>
 
 <file path=word/numbering.xml><?xml version="1.0" encoding="utf-8"?>
-<w:numbering xmlns:wpc="http://schemas.microsoft.com/office/word/2010/wordprocessingCanvas" xmlns:cx="http://schemas.microsoft.com/office/drawing/2014/chartex" xmlns:cx1="http://schemas.microsoft.com/office/drawing/2015/9/8/chartex" xmlns:cx2="http://schemas.microsoft.com/office/drawing/2015/10/21/chartex" xmlns:cx3="http://schemas.microsoft.com/office/drawing/2016/5/9/chartex" xmlns:cx4="http://schemas.microsoft.com/office/drawing/2016/5/10/chartex" xmlns:cx5="http://schemas.microsoft.com/office/drawing/2016/5/11/chartex" xmlns:cx6="http://schemas.microsoft.com/office/drawing/2016/5/12/chartex" xmlns:cx7="http://schemas.microsoft.com/office/drawing/2016/5/13/chartex" xmlns:cx8="http://schemas.microsoft.com/office/drawing/2016/5/14/chartex" xmlns:mc="http://schemas.openxmlformats.org/markup-compatibility/2006" xmlns:aink="http://schemas.microsoft.com/office/drawing/2016/ink" xmlns:am3d="http://schemas.microsoft.com/office/drawing/2017/model3d" xmlns:o="urn:schemas-microsoft-com:office:office" xmlns:r="http://schemas.openxmlformats.org/officeDocument/2006/relationships" xmlns:m="http://schemas.openxmlformats.org/officeDocument/2006/math" xmlns:v="urn:schemas-microsoft-com:vml" xmlns:wp14="http://schemas.microsoft.com/office/word/2010/wordprocessingDrawing" xmlns:wp="http://schemas.openxmlformats.org/drawingml/2006/wordprocessingDrawing" xmlns:w10="urn:schemas-microsoft-com:office:word" xmlns:w="http://schemas.openxmlformats.org/wordprocessingml/2006/main" xmlns:w14="http://schemas.microsoft.com/office/word/2010/wordml" xmlns:w15="http://schemas.microsoft.com/office/word/2012/wordml" xmlns:w16cex="http://schemas.microsoft.com/office/word/2018/wordml/cex" xmlns:w16cid="http://schemas.microsoft.com/office/word/2016/wordml/cid" xmlns:w16="http://schemas.microsoft.com/office/word/2018/wordml" xmlns:w16se="http://schemas.microsoft.com/office/word/2015/wordml/symex" xmlns:wpg="http://schemas.microsoft.com/office/word/2010/wordprocessingGroup" xmlns:wpi="http://schemas.microsoft.com/office/word/2010/wordprocessingInk" xmlns:wne="http://schemas.microsoft.com/office/word/2006/wordml" xmlns:wps="http://schemas.microsoft.com/office/word/2010/wordprocessingShape" mc:Ignorable="w14 w15 w16se w16cid w16 w16cex wp14">
+<w:numbering xmlns:wpc="http://schemas.microsoft.com/office/word/2010/wordprocessingCanvas" xmlns:cx="http://schemas.microsoft.com/office/drawing/2014/chartex" xmlns:cx1="http://schemas.microsoft.com/office/drawing/2015/9/8/chartex" xmlns:cx2="http://schemas.microsoft.com/office/drawing/2015/10/21/chartex" xmlns:cx3="http://schemas.microsoft.com/office/drawing/2016/5/9/chartex" xmlns:cx4="http://schemas.microsoft.com/office/drawing/2016/5/10/chartex" xmlns:cx5="http://schemas.microsoft.com/office/drawing/2016/5/11/chartex" xmlns:cx6="http://schemas.microsoft.com/office/drawing/2016/5/12/chartex" xmlns:cx7="http://schemas.microsoft.com/office/drawing/2016/5/13/chartex" xmlns:cx8="http://schemas.microsoft.com/office/drawing/2016/5/14/chartex" xmlns:mc="http://schemas.openxmlformats.org/markup-compatibility/2006" xmlns:aink="http://schemas.microsoft.com/office/drawing/2016/ink" xmlns:am3d="http://schemas.microsoft.com/office/drawing/2017/model3d" xmlns:o="urn:schemas-microsoft-com:office:office" xmlns:r="http://schemas.openxmlformats.org/officeDocument/2006/relationships" xmlns:m="http://schemas.openxmlformats.org/officeDocument/2006/math" xmlns:v="urn:schemas-microsoft-com:vml" xmlns:wp14="http://schemas.microsoft.com/office/word/2010/wordprocessingDrawing" xmlns:wp="http://schemas.openxmlformats.org/drawingml/2006/wordprocessingDrawing" xmlns:w10="urn:schemas-microsoft-com:office:word" xmlns:w="http://schemas.openxmlformats.org/wordprocessingml/2006/main" xmlns:w14="http://schemas.microsoft.com/office/word/2010/wordml" xmlns:w15="http://schemas.microsoft.com/office/word/2012/wordml" xmlns:w16cex="http://schemas.microsoft.com/office/word/2018/wordml/cex" xmlns:w16cid="http://schemas.microsoft.com/office/word/2016/wordml/cid" xmlns:w16="http://schemas.microsoft.com/office/word/2018/wordml" xmlns:w16sdtdh="http://schemas.microsoft.com/office/word/2020/wordml/sdtdatahash" xmlns:w16se="http://schemas.microsoft.com/office/word/2015/wordml/symex" xmlns:wpg="http://schemas.microsoft.com/office/word/2010/wordprocessingGroup" xmlns:wpi="http://schemas.microsoft.com/office/word/2010/wordprocessingInk" xmlns:wne="http://schemas.microsoft.com/office/word/2006/wordml" xmlns:wps="http://schemas.microsoft.com/office/word/2010/wordprocessingShape" mc:Ignorable="w14 w15 w16se w16cid w16 w16cex w16sdtdh wp14">
   <w:abstractNum w:abstractNumId="0" w15:restartNumberingAfterBreak="0">
     <w:nsid w:val="00000001"/>
     <w:multiLevelType w:val="multilevel"/>
@@ -4876,7 +4836,7 @@
 </file>
 
 <file path=word/people.xml><?xml version="1.0" encoding="utf-8"?>
-<w15:people xmlns:wpc="http://schemas.microsoft.com/office/word/2010/wordprocessingCanvas" xmlns:cx="http://schemas.microsoft.com/office/drawing/2014/chartex" xmlns:cx1="http://schemas.microsoft.com/office/drawing/2015/9/8/chartex" xmlns:cx2="http://schemas.microsoft.com/office/drawing/2015/10/21/chartex" xmlns:cx3="http://schemas.microsoft.com/office/drawing/2016/5/9/chartex" xmlns:cx4="http://schemas.microsoft.com/office/drawing/2016/5/10/chartex" xmlns:cx5="http://schemas.microsoft.com/office/drawing/2016/5/11/chartex" xmlns:cx6="http://schemas.microsoft.com/office/drawing/2016/5/12/chartex" xmlns:cx7="http://schemas.microsoft.com/office/drawing/2016/5/13/chartex" xmlns:cx8="http://schemas.microsoft.com/office/drawing/2016/5/14/chartex" xmlns:mc="http://schemas.openxmlformats.org/markup-compatibility/2006" xmlns:aink="http://schemas.microsoft.com/office/drawing/2016/ink" xmlns:am3d="http://schemas.microsoft.com/office/drawing/2017/model3d" xmlns:o="urn:schemas-microsoft-com:office:office" xmlns:r="http://schemas.openxmlformats.org/officeDocument/2006/relationships" xmlns:m="http://schemas.openxmlformats.org/officeDocument/2006/math" xmlns:v="urn:schemas-microsoft-com:vml" xmlns:wp14="http://schemas.microsoft.com/office/word/2010/wordprocessingDrawing" xmlns:wp="http://schemas.openxmlformats.org/drawingml/2006/wordprocessingDrawing" xmlns:w10="urn:schemas-microsoft-com:office:word" xmlns:w="http://schemas.openxmlformats.org/wordprocessingml/2006/main" xmlns:w14="http://schemas.microsoft.com/office/word/2010/wordml" xmlns:w15="http://schemas.microsoft.com/office/word/2012/wordml" xmlns:w16cex="http://schemas.microsoft.com/office/word/2018/wordml/cex" xmlns:w16cid="http://schemas.microsoft.com/office/word/2016/wordml/cid" xmlns:w16="http://schemas.microsoft.com/office/word/2018/wordml" xmlns:w16se="http://schemas.microsoft.com/office/word/2015/wordml/symex" xmlns:wpg="http://schemas.microsoft.com/office/word/2010/wordprocessingGroup" xmlns:wpi="http://schemas.microsoft.com/office/word/2010/wordprocessingInk" xmlns:wne="http://schemas.microsoft.com/office/word/2006/wordml" xmlns:wps="http://schemas.microsoft.com/office/word/2010/wordprocessingShape" mc:Ignorable="w14 w15 w16se w16cid w16 w16cex wp14">
+<w15:people xmlns:wpc="http://schemas.microsoft.com/office/word/2010/wordprocessingCanvas" xmlns:cx="http://schemas.microsoft.com/office/drawing/2014/chartex" xmlns:cx1="http://schemas.microsoft.com/office/drawing/2015/9/8/chartex" xmlns:cx2="http://schemas.microsoft.com/office/drawing/2015/10/21/chartex" xmlns:cx3="http://schemas.microsoft.com/office/drawing/2016/5/9/chartex" xmlns:cx4="http://schemas.microsoft.com/office/drawing/2016/5/10/chartex" xmlns:cx5="http://schemas.microsoft.com/office/drawing/2016/5/11/chartex" xmlns:cx6="http://schemas.microsoft.com/office/drawing/2016/5/12/chartex" xmlns:cx7="http://schemas.microsoft.com/office/drawing/2016/5/13/chartex" xmlns:cx8="http://schemas.microsoft.com/office/drawing/2016/5/14/chartex" xmlns:mc="http://schemas.openxmlformats.org/markup-compatibility/2006" xmlns:aink="http://schemas.microsoft.com/office/drawing/2016/ink" xmlns:am3d="http://schemas.microsoft.com/office/drawing/2017/model3d" xmlns:o="urn:schemas-microsoft-com:office:office" xmlns:r="http://schemas.openxmlformats.org/officeDocument/2006/relationships" xmlns:m="http://schemas.openxmlformats.org/officeDocument/2006/math" xmlns:v="urn:schemas-microsoft-com:vml" xmlns:wp14="http://schemas.microsoft.com/office/word/2010/wordprocessingDrawing" xmlns:wp="http://schemas.openxmlformats.org/drawingml/2006/wordprocessingDrawing" xmlns:w10="urn:schemas-microsoft-com:office:word" xmlns:w="http://schemas.openxmlformats.org/wordprocessingml/2006/main" xmlns:w14="http://schemas.microsoft.com/office/word/2010/wordml" xmlns:w15="http://schemas.microsoft.com/office/word/2012/wordml" xmlns:w16cex="http://schemas.microsoft.com/office/word/2018/wordml/cex" xmlns:w16cid="http://schemas.microsoft.com/office/word/2016/wordml/cid" xmlns:w16="http://schemas.microsoft.com/office/word/2018/wordml" xmlns:w16sdtdh="http://schemas.microsoft.com/office/word/2020/wordml/sdtdatahash" xmlns:w16se="http://schemas.microsoft.com/office/word/2015/wordml/symex" xmlns:wpg="http://schemas.microsoft.com/office/word/2010/wordprocessingGroup" xmlns:wpi="http://schemas.microsoft.com/office/word/2010/wordprocessingInk" xmlns:wne="http://schemas.microsoft.com/office/word/2006/wordml" xmlns:wps="http://schemas.microsoft.com/office/word/2010/wordprocessingShape" mc:Ignorable="w14 w15 w16se w16cid w16 w16cex w16sdtdh wp14">
   <w15:person w15:author="Ruby Andreatta">
     <w15:presenceInfo w15:providerId="AD" w15:userId="S::s210426@students.aie.edu.au::f12c8503-7fe8-42f2-91b7-7c5e12124c8f"/>
   </w15:person>
@@ -4884,7 +4844,7 @@
 </file>
 
 <file path=word/styles.xml><?xml version="1.0" encoding="utf-8"?>
-<w:styles xmlns:mc="http://schemas.openxmlformats.org/markup-compatibility/2006" xmlns:r="http://schemas.openxmlformats.org/officeDocument/2006/relationships" xmlns:w="http://schemas.openxmlformats.org/wordprocessingml/2006/main" xmlns:w14="http://schemas.microsoft.com/office/word/2010/wordml" xmlns:w15="http://schemas.microsoft.com/office/word/2012/wordml" xmlns:w16cex="http://schemas.microsoft.com/office/word/2018/wordml/cex" xmlns:w16cid="http://schemas.microsoft.com/office/word/2016/wordml/cid" xmlns:w16="http://schemas.microsoft.com/office/word/2018/wordml" xmlns:w16se="http://schemas.microsoft.com/office/word/2015/wordml/symex" mc:Ignorable="w14 w15 w16se w16cid w16 w16cex">
+<w:styles xmlns:mc="http://schemas.openxmlformats.org/markup-compatibility/2006" xmlns:r="http://schemas.openxmlformats.org/officeDocument/2006/relationships" xmlns:w="http://schemas.openxmlformats.org/wordprocessingml/2006/main" xmlns:w14="http://schemas.microsoft.com/office/word/2010/wordml" xmlns:w15="http://schemas.microsoft.com/office/word/2012/wordml" xmlns:w16cex="http://schemas.microsoft.com/office/word/2018/wordml/cex" xmlns:w16cid="http://schemas.microsoft.com/office/word/2016/wordml/cid" xmlns:w16="http://schemas.microsoft.com/office/word/2018/wordml" xmlns:w16sdtdh="http://schemas.microsoft.com/office/word/2020/wordml/sdtdatahash" xmlns:w16se="http://schemas.microsoft.com/office/word/2015/wordml/symex" mc:Ignorable="w14 w15 w16se w16cid w16 w16cex w16sdtdh">
   <w:docDefaults>
     <w:rPrDefault>
       <w:rPr>

</xml_diff>